<commit_message>
Add dwld file to moCloudClient document;
</commit_message>
<xml_diff>
--- a/moDoc/moCloud/设计文档-数据通信格式.docx
+++ b/moDoc/moCloud/设计文档-数据通信格式.docx
@@ -10,7 +10,7 @@
           <w:lang w:val="en-US" w:eastAsia="zh-CN"/>
         </w:rPr>
       </w:pPr>
-      <w:bookmarkStart w:id="0" w:name="_Toc23791"/>
+      <w:bookmarkStart w:id="0" w:name="_Toc28752"/>
       <w:r>
         <w:rPr>
           <w:rFonts w:hint="eastAsia"/>
@@ -28,7 +28,7 @@
           <w:lang w:val="en-US" w:eastAsia="zh-CN"/>
         </w:rPr>
       </w:pPr>
-      <w:bookmarkStart w:id="1" w:name="_Toc14025"/>
+      <w:bookmarkStart w:id="1" w:name="_Toc9090"/>
       <w:r>
         <w:rPr>
           <w:rFonts w:hint="eastAsia"/>
@@ -283,6 +283,105 @@
                 <w:lang w:val="en-US" w:eastAsia="zh-CN"/>
               </w:rPr>
             </w:pPr>
+            <w:r>
+              <w:rPr>
+                <w:rFonts w:hint="eastAsia"/>
+                <w:lang w:val="en-US" w:eastAsia="zh-CN"/>
+              </w:rPr>
+              <w:t>V1.0.1</w:t>
+            </w:r>
+          </w:p>
+        </w:tc>
+        <w:tc>
+          <w:tcPr>
+            <w:tcW w:w="1150" w:type="dxa"/>
+            <w:vAlign w:val="top"/>
+          </w:tcPr>
+          <w:p>
+            <w:pPr>
+              <w:ind w:left="0" w:leftChars="0" w:firstLine="0" w:firstLineChars="0"/>
+              <w:rPr>
+                <w:rFonts w:hint="eastAsia"/>
+                <w:lang w:val="en-US" w:eastAsia="zh-CN"/>
+              </w:rPr>
+            </w:pPr>
+            <w:r>
+              <w:rPr>
+                <w:rFonts w:hint="eastAsia"/>
+                <w:lang w:val="en-US" w:eastAsia="zh-CN"/>
+              </w:rPr>
+              <w:t>WuJinlei</w:t>
+            </w:r>
+          </w:p>
+        </w:tc>
+        <w:tc>
+          <w:tcPr>
+            <w:tcW w:w="1075" w:type="dxa"/>
+            <w:vAlign w:val="top"/>
+          </w:tcPr>
+          <w:p>
+            <w:pPr>
+              <w:ind w:left="0" w:leftChars="0" w:firstLine="0" w:firstLineChars="0"/>
+              <w:rPr>
+                <w:rFonts w:hint="eastAsia"/>
+                <w:lang w:val="en-US" w:eastAsia="zh-CN"/>
+              </w:rPr>
+            </w:pPr>
+            <w:r>
+              <w:rPr>
+                <w:rFonts w:hint="eastAsia"/>
+                <w:lang w:val="en-US" w:eastAsia="zh-CN"/>
+              </w:rPr>
+              <w:t>20180327</w:t>
+            </w:r>
+          </w:p>
+        </w:tc>
+        <w:tc>
+          <w:tcPr>
+            <w:tcW w:w="5230" w:type="dxa"/>
+            <w:vAlign w:val="top"/>
+          </w:tcPr>
+          <w:p>
+            <w:pPr>
+              <w:ind w:left="0" w:leftChars="0" w:firstLine="0" w:firstLineChars="0"/>
+              <w:rPr>
+                <w:rFonts w:hint="eastAsia"/>
+                <w:lang w:val="en-US" w:eastAsia="zh-CN"/>
+              </w:rPr>
+            </w:pPr>
+            <w:r>
+              <w:rPr>
+                <w:rFonts w:hint="eastAsia"/>
+                <w:lang w:val="en-US" w:eastAsia="zh-CN"/>
+              </w:rPr>
+              <w:t>增加2.3节</w:t>
+            </w:r>
+            <w:bookmarkStart w:id="12" w:name="_GoBack"/>
+            <w:bookmarkEnd w:id="12"/>
+            <w:r>
+              <w:rPr>
+                <w:rFonts w:hint="eastAsia"/>
+                <w:lang w:val="en-US" w:eastAsia="zh-CN"/>
+              </w:rPr>
+              <w:t>数据传输的格式；</w:t>
+            </w:r>
+          </w:p>
+        </w:tc>
+      </w:tr>
+      <w:tr>
+        <w:tc>
+          <w:tcPr>
+            <w:tcW w:w="1067" w:type="dxa"/>
+            <w:vAlign w:val="top"/>
+          </w:tcPr>
+          <w:p>
+            <w:pPr>
+              <w:ind w:left="0" w:leftChars="0" w:firstLine="0" w:firstLineChars="0"/>
+              <w:rPr>
+                <w:rFonts w:hint="eastAsia"/>
+                <w:lang w:val="en-US" w:eastAsia="zh-CN"/>
+              </w:rPr>
+            </w:pPr>
           </w:p>
         </w:tc>
         <w:tc>
@@ -360,7 +459,7 @@
           <w:lang w:val="en-US" w:eastAsia="zh-CN"/>
         </w:rPr>
       </w:pPr>
-      <w:bookmarkStart w:id="2" w:name="_Toc240"/>
+      <w:bookmarkStart w:id="2" w:name="_Toc15940"/>
       <w:r>
         <w:rPr>
           <w:rFonts w:hint="eastAsia"/>
@@ -383,8 +482,6 @@
           <w:lang w:val="en-US" w:eastAsia="zh-CN" w:bidi="ar-SA"/>
         </w:rPr>
       </w:pPr>
-      <w:bookmarkStart w:id="11" w:name="_GoBack"/>
-      <w:bookmarkEnd w:id="11"/>
       <w:r>
         <w:rPr>
           <w:rFonts w:hint="eastAsia"/>
@@ -422,7 +519,7 @@
           <w:szCs w:val="21"/>
           <w:lang w:val="en-US" w:eastAsia="zh-CN" w:bidi="ar-SA"/>
         </w:rPr>
-        <w:instrText xml:space="preserve"> HYPERLINK \l _Toc23791 </w:instrText>
+        <w:instrText xml:space="preserve"> HYPERLINK \l _Toc28752 </w:instrText>
       </w:r>
       <w:r>
         <w:rPr>
@@ -467,7 +564,7 @@
           <w:szCs w:val="21"/>
           <w:lang w:val="en-US" w:eastAsia="zh-CN" w:bidi="ar-SA"/>
         </w:rPr>
-        <w:instrText xml:space="preserve"> PAGEREF _Toc23791 </w:instrText>
+        <w:instrText xml:space="preserve"> PAGEREF _Toc28752 </w:instrText>
       </w:r>
       <w:r>
         <w:rPr>
@@ -535,7 +632,7 @@
           <w:szCs w:val="21"/>
           <w:lang w:val="en-US" w:eastAsia="zh-CN" w:bidi="ar-SA"/>
         </w:rPr>
-        <w:instrText xml:space="preserve"> HYPERLINK \l _Toc14025 </w:instrText>
+        <w:instrText xml:space="preserve"> HYPERLINK \l _Toc9090 </w:instrText>
       </w:r>
       <w:r>
         <w:rPr>
@@ -580,7 +677,7 @@
           <w:szCs w:val="21"/>
           <w:lang w:val="en-US" w:eastAsia="zh-CN" w:bidi="ar-SA"/>
         </w:rPr>
-        <w:instrText xml:space="preserve"> PAGEREF _Toc14025 </w:instrText>
+        <w:instrText xml:space="preserve"> PAGEREF _Toc9090 </w:instrText>
       </w:r>
       <w:r>
         <w:rPr>
@@ -648,7 +745,7 @@
           <w:szCs w:val="21"/>
           <w:lang w:val="en-US" w:eastAsia="zh-CN" w:bidi="ar-SA"/>
         </w:rPr>
-        <w:instrText xml:space="preserve"> HYPERLINK \l _Toc240 </w:instrText>
+        <w:instrText xml:space="preserve"> HYPERLINK \l _Toc15940 </w:instrText>
       </w:r>
       <w:r>
         <w:rPr>
@@ -693,7 +790,7 @@
           <w:szCs w:val="21"/>
           <w:lang w:val="en-US" w:eastAsia="zh-CN" w:bidi="ar-SA"/>
         </w:rPr>
-        <w:instrText xml:space="preserve"> PAGEREF _Toc240 </w:instrText>
+        <w:instrText xml:space="preserve"> PAGEREF _Toc15940 </w:instrText>
       </w:r>
       <w:r>
         <w:rPr>
@@ -761,7 +858,7 @@
           <w:szCs w:val="21"/>
           <w:lang w:val="en-US" w:eastAsia="zh-CN" w:bidi="ar-SA"/>
         </w:rPr>
-        <w:instrText xml:space="preserve"> HYPERLINK \l _Toc18823 </w:instrText>
+        <w:instrText xml:space="preserve"> HYPERLINK \l _Toc7848 </w:instrText>
       </w:r>
       <w:r>
         <w:rPr>
@@ -806,7 +903,7 @@
           <w:szCs w:val="21"/>
           <w:lang w:val="en-US" w:eastAsia="zh-CN" w:bidi="ar-SA"/>
         </w:rPr>
-        <w:instrText xml:space="preserve"> PAGEREF _Toc18823 </w:instrText>
+        <w:instrText xml:space="preserve"> PAGEREF _Toc7848 </w:instrText>
       </w:r>
       <w:r>
         <w:rPr>
@@ -874,7 +971,7 @@
           <w:szCs w:val="21"/>
           <w:lang w:val="en-US" w:eastAsia="zh-CN" w:bidi="ar-SA"/>
         </w:rPr>
-        <w:instrText xml:space="preserve"> HYPERLINK \l _Toc12295 </w:instrText>
+        <w:instrText xml:space="preserve"> HYPERLINK \l _Toc17010 </w:instrText>
       </w:r>
       <w:r>
         <w:rPr>
@@ -919,7 +1016,7 @@
           <w:szCs w:val="21"/>
           <w:lang w:val="en-US" w:eastAsia="zh-CN" w:bidi="ar-SA"/>
         </w:rPr>
-        <w:instrText xml:space="preserve"> PAGEREF _Toc12295 </w:instrText>
+        <w:instrText xml:space="preserve"> PAGEREF _Toc17010 </w:instrText>
       </w:r>
       <w:r>
         <w:rPr>
@@ -987,7 +1084,7 @@
           <w:szCs w:val="21"/>
           <w:lang w:val="en-US" w:eastAsia="zh-CN" w:bidi="ar-SA"/>
         </w:rPr>
-        <w:instrText xml:space="preserve"> HYPERLINK \l _Toc23405 </w:instrText>
+        <w:instrText xml:space="preserve"> HYPERLINK \l _Toc17253 </w:instrText>
       </w:r>
       <w:r>
         <w:rPr>
@@ -1032,7 +1129,7 @@
           <w:szCs w:val="21"/>
           <w:lang w:val="en-US" w:eastAsia="zh-CN" w:bidi="ar-SA"/>
         </w:rPr>
-        <w:instrText xml:space="preserve"> PAGEREF _Toc23405 </w:instrText>
+        <w:instrText xml:space="preserve"> PAGEREF _Toc17253 </w:instrText>
       </w:r>
       <w:r>
         <w:rPr>
@@ -1100,7 +1197,7 @@
           <w:szCs w:val="21"/>
           <w:lang w:val="en-US" w:eastAsia="zh-CN" w:bidi="ar-SA"/>
         </w:rPr>
-        <w:instrText xml:space="preserve"> HYPERLINK \l _Toc7551 </w:instrText>
+        <w:instrText xml:space="preserve"> HYPERLINK \l _Toc2568 </w:instrText>
       </w:r>
       <w:r>
         <w:rPr>
@@ -1145,7 +1242,7 @@
           <w:szCs w:val="21"/>
           <w:lang w:val="en-US" w:eastAsia="zh-CN" w:bidi="ar-SA"/>
         </w:rPr>
-        <w:instrText xml:space="preserve"> PAGEREF _Toc7551 </w:instrText>
+        <w:instrText xml:space="preserve"> PAGEREF _Toc2568 </w:instrText>
       </w:r>
       <w:r>
         <w:rPr>
@@ -1164,6 +1261,119 @@
           <w:lang w:val="en-US" w:eastAsia="zh-CN" w:bidi="ar-SA"/>
         </w:rPr>
         <w:t>4</w:t>
+      </w:r>
+      <w:r>
+        <w:rPr>
+          <w:rFonts w:ascii="Calibri" w:hAnsi="Calibri" w:eastAsia="宋体" w:cs="黑体"/>
+          <w:kern w:val="2"/>
+          <w:szCs w:val="21"/>
+          <w:lang w:val="en-US" w:eastAsia="zh-CN" w:bidi="ar-SA"/>
+        </w:rPr>
+        <w:fldChar w:fldCharType="end"/>
+      </w:r>
+      <w:r>
+        <w:rPr>
+          <w:rFonts w:hint="eastAsia" w:ascii="Calibri" w:hAnsi="Calibri" w:eastAsia="宋体" w:cs="黑体"/>
+          <w:kern w:val="2"/>
+          <w:szCs w:val="21"/>
+          <w:lang w:val="en-US" w:eastAsia="zh-CN" w:bidi="ar-SA"/>
+        </w:rPr>
+        <w:fldChar w:fldCharType="end"/>
+      </w:r>
+    </w:p>
+    <w:p>
+      <w:pPr>
+        <w:pStyle w:val="28"/>
+        <w:tabs>
+          <w:tab w:val="right" w:leader="dot" w:pos="8306"/>
+        </w:tabs>
+        <w:rPr>
+          <w:rFonts w:ascii="Calibri" w:hAnsi="Calibri" w:eastAsia="宋体" w:cs="黑体"/>
+          <w:kern w:val="2"/>
+          <w:szCs w:val="21"/>
+          <w:lang w:val="en-US" w:eastAsia="zh-CN" w:bidi="ar-SA"/>
+        </w:rPr>
+      </w:pPr>
+      <w:r>
+        <w:rPr>
+          <w:rFonts w:hint="eastAsia" w:ascii="Calibri" w:hAnsi="Calibri" w:eastAsia="宋体" w:cs="黑体"/>
+          <w:kern w:val="2"/>
+          <w:szCs w:val="21"/>
+          <w:lang w:val="en-US" w:eastAsia="zh-CN" w:bidi="ar-SA"/>
+        </w:rPr>
+        <w:fldChar w:fldCharType="begin"/>
+      </w:r>
+      <w:r>
+        <w:rPr>
+          <w:rFonts w:hint="eastAsia" w:ascii="Calibri" w:hAnsi="Calibri" w:eastAsia="宋体" w:cs="黑体"/>
+          <w:kern w:val="2"/>
+          <w:szCs w:val="21"/>
+          <w:lang w:val="en-US" w:eastAsia="zh-CN" w:bidi="ar-SA"/>
+        </w:rPr>
+        <w:instrText xml:space="preserve"> HYPERLINK \l _Toc28247 </w:instrText>
+      </w:r>
+      <w:r>
+        <w:rPr>
+          <w:rFonts w:hint="eastAsia" w:ascii="Calibri" w:hAnsi="Calibri" w:eastAsia="宋体" w:cs="黑体"/>
+          <w:kern w:val="2"/>
+          <w:szCs w:val="21"/>
+          <w:lang w:val="en-US" w:eastAsia="zh-CN" w:bidi="ar-SA"/>
+        </w:rPr>
+        <w:fldChar w:fldCharType="separate"/>
+      </w:r>
+      <w:r>
+        <w:rPr>
+          <w:rFonts w:hint="eastAsia" w:ascii="Calibri" w:hAnsi="Calibri" w:eastAsia="宋体" w:cs="黑体"/>
+          <w:kern w:val="2"/>
+          <w:szCs w:val="21"/>
+          <w:lang w:val="en-US" w:eastAsia="zh-CN" w:bidi="ar-SA"/>
+        </w:rPr>
+        <w:t>2.3.数据传输</w:t>
+      </w:r>
+      <w:r>
+        <w:rPr>
+          <w:rFonts w:ascii="Calibri" w:hAnsi="Calibri" w:eastAsia="宋体" w:cs="黑体"/>
+          <w:kern w:val="2"/>
+          <w:szCs w:val="21"/>
+          <w:lang w:val="en-US" w:eastAsia="zh-CN" w:bidi="ar-SA"/>
+        </w:rPr>
+        <w:tab/>
+      </w:r>
+      <w:r>
+        <w:rPr>
+          <w:rFonts w:ascii="Calibri" w:hAnsi="Calibri" w:eastAsia="宋体" w:cs="黑体"/>
+          <w:kern w:val="2"/>
+          <w:szCs w:val="21"/>
+          <w:lang w:val="en-US" w:eastAsia="zh-CN" w:bidi="ar-SA"/>
+        </w:rPr>
+        <w:fldChar w:fldCharType="begin"/>
+      </w:r>
+      <w:r>
+        <w:rPr>
+          <w:rFonts w:ascii="Calibri" w:hAnsi="Calibri" w:eastAsia="宋体" w:cs="黑体"/>
+          <w:kern w:val="2"/>
+          <w:szCs w:val="21"/>
+          <w:lang w:val="en-US" w:eastAsia="zh-CN" w:bidi="ar-SA"/>
+        </w:rPr>
+        <w:instrText xml:space="preserve"> PAGEREF _Toc28247 </w:instrText>
+      </w:r>
+      <w:r>
+        <w:rPr>
+          <w:rFonts w:ascii="Calibri" w:hAnsi="Calibri" w:eastAsia="宋体" w:cs="黑体"/>
+          <w:kern w:val="2"/>
+          <w:szCs w:val="21"/>
+          <w:lang w:val="en-US" w:eastAsia="zh-CN" w:bidi="ar-SA"/>
+        </w:rPr>
+        <w:fldChar w:fldCharType="separate"/>
+      </w:r>
+      <w:r>
+        <w:rPr>
+          <w:rFonts w:ascii="Calibri" w:hAnsi="Calibri" w:eastAsia="宋体" w:cs="黑体"/>
+          <w:kern w:val="2"/>
+          <w:szCs w:val="21"/>
+          <w:lang w:val="en-US" w:eastAsia="zh-CN" w:bidi="ar-SA"/>
+        </w:rPr>
+        <w:t>5</w:t>
       </w:r>
       <w:r>
         <w:rPr>
@@ -1213,7 +1423,7 @@
           <w:szCs w:val="21"/>
           <w:lang w:val="en-US" w:eastAsia="zh-CN" w:bidi="ar-SA"/>
         </w:rPr>
-        <w:instrText xml:space="preserve"> HYPERLINK \l _Toc10151 </w:instrText>
+        <w:instrText xml:space="preserve"> HYPERLINK \l _Toc6834 </w:instrText>
       </w:r>
       <w:r>
         <w:rPr>
@@ -1258,7 +1468,7 @@
           <w:szCs w:val="21"/>
           <w:lang w:val="en-US" w:eastAsia="zh-CN" w:bidi="ar-SA"/>
         </w:rPr>
-        <w:instrText xml:space="preserve"> PAGEREF _Toc10151 </w:instrText>
+        <w:instrText xml:space="preserve"> PAGEREF _Toc6834 </w:instrText>
       </w:r>
       <w:r>
         <w:rPr>
@@ -1326,7 +1536,7 @@
           <w:szCs w:val="21"/>
           <w:lang w:val="en-US" w:eastAsia="zh-CN" w:bidi="ar-SA"/>
         </w:rPr>
-        <w:instrText xml:space="preserve"> HYPERLINK \l _Toc129 </w:instrText>
+        <w:instrText xml:space="preserve"> HYPERLINK \l _Toc17399 </w:instrText>
       </w:r>
       <w:r>
         <w:rPr>
@@ -1371,7 +1581,7 @@
           <w:szCs w:val="21"/>
           <w:lang w:val="en-US" w:eastAsia="zh-CN" w:bidi="ar-SA"/>
         </w:rPr>
-        <w:instrText xml:space="preserve"> PAGEREF _Toc129 </w:instrText>
+        <w:instrText xml:space="preserve"> PAGEREF _Toc17399 </w:instrText>
       </w:r>
       <w:r>
         <w:rPr>
@@ -1439,7 +1649,7 @@
           <w:szCs w:val="21"/>
           <w:lang w:val="en-US" w:eastAsia="zh-CN" w:bidi="ar-SA"/>
         </w:rPr>
-        <w:instrText xml:space="preserve"> HYPERLINK \l _Toc5805 </w:instrText>
+        <w:instrText xml:space="preserve"> HYPERLINK \l _Toc20120 </w:instrText>
       </w:r>
       <w:r>
         <w:rPr>
@@ -1484,7 +1694,7 @@
           <w:szCs w:val="21"/>
           <w:lang w:val="en-US" w:eastAsia="zh-CN" w:bidi="ar-SA"/>
         </w:rPr>
-        <w:instrText xml:space="preserve"> PAGEREF _Toc5805 </w:instrText>
+        <w:instrText xml:space="preserve"> PAGEREF _Toc20120 </w:instrText>
       </w:r>
       <w:r>
         <w:rPr>
@@ -1552,7 +1762,7 @@
           <w:szCs w:val="21"/>
           <w:lang w:val="en-US" w:eastAsia="zh-CN" w:bidi="ar-SA"/>
         </w:rPr>
-        <w:instrText xml:space="preserve"> HYPERLINK \l _Toc7659 </w:instrText>
+        <w:instrText xml:space="preserve"> HYPERLINK \l _Toc10007 </w:instrText>
       </w:r>
       <w:r>
         <w:rPr>
@@ -1597,7 +1807,7 @@
           <w:szCs w:val="21"/>
           <w:lang w:val="en-US" w:eastAsia="zh-CN" w:bidi="ar-SA"/>
         </w:rPr>
-        <w:instrText xml:space="preserve"> PAGEREF _Toc7659 </w:instrText>
+        <w:instrText xml:space="preserve"> PAGEREF _Toc10007 </w:instrText>
       </w:r>
       <w:r>
         <w:rPr>
@@ -1615,7 +1825,7 @@
           <w:szCs w:val="21"/>
           <w:lang w:val="en-US" w:eastAsia="zh-CN" w:bidi="ar-SA"/>
         </w:rPr>
-        <w:t>5</w:t>
+        <w:t>6</w:t>
       </w:r>
       <w:r>
         <w:rPr>
@@ -1689,7 +1899,7 @@
           <w:lang w:val="en-US" w:eastAsia="zh-CN"/>
         </w:rPr>
       </w:pPr>
-      <w:bookmarkStart w:id="3" w:name="_Toc18823"/>
+      <w:bookmarkStart w:id="3" w:name="_Toc7848"/>
       <w:r>
         <w:rPr>
           <w:rFonts w:hint="eastAsia"/>
@@ -1730,7 +1940,7 @@
           <w:lang w:val="en-US" w:eastAsia="zh-CN"/>
         </w:rPr>
       </w:pPr>
-      <w:bookmarkStart w:id="4" w:name="_Toc12295"/>
+      <w:bookmarkStart w:id="4" w:name="_Toc17010"/>
       <w:r>
         <w:rPr>
           <w:rFonts w:hint="eastAsia"/>
@@ -1801,7 +2011,7 @@
           <w:lang w:val="en-US" w:eastAsia="zh-CN"/>
         </w:rPr>
       </w:pPr>
-      <w:bookmarkStart w:id="5" w:name="_Toc23405"/>
+      <w:bookmarkStart w:id="5" w:name="_Toc17253"/>
       <w:r>
         <w:rPr>
           <w:rFonts w:hint="eastAsia"/>
@@ -2435,7 +2645,7 @@
           <w:lang w:val="en-US" w:eastAsia="zh-CN"/>
         </w:rPr>
       </w:pPr>
-      <w:bookmarkStart w:id="6" w:name="_Toc7551"/>
+      <w:bookmarkStart w:id="6" w:name="_Toc2568"/>
       <w:r>
         <w:rPr>
           <w:rFonts w:hint="eastAsia"/>
@@ -2721,6 +2931,263 @@
       <w:pPr>
         <w:rPr>
           <w:rFonts w:hint="eastAsia"/>
+        </w:rPr>
+      </w:pPr>
+    </w:p>
+    <w:p>
+      <w:pPr>
+        <w:pStyle w:val="5"/>
+        <w:rPr>
+          <w:rFonts w:hint="eastAsia"/>
+          <w:lang w:val="en-US" w:eastAsia="zh-CN"/>
+        </w:rPr>
+      </w:pPr>
+      <w:bookmarkStart w:id="7" w:name="_Toc28247"/>
+      <w:r>
+        <w:rPr>
+          <w:rFonts w:hint="eastAsia"/>
+          <w:lang w:val="en-US" w:eastAsia="zh-CN"/>
+        </w:rPr>
+        <w:t>2.3.数据传输</w:t>
+      </w:r>
+      <w:bookmarkEnd w:id="7"/>
+    </w:p>
+    <w:p>
+      <w:pPr>
+        <w:rPr>
+          <w:rFonts w:hint="eastAsia"/>
+          <w:lang w:val="en-US" w:eastAsia="zh-CN"/>
+        </w:rPr>
+      </w:pPr>
+      <w:r>
+        <w:rPr>
+          <w:rFonts w:hint="eastAsia"/>
+          <w:lang w:val="en-US" w:eastAsia="zh-CN"/>
+        </w:rPr>
+        <w:t>客户端向服务器请求下载数据时，先发送控制指令，开始下载。服务器得到该指令后，主动向该客户端的数据端口发送数据。发送数据，同样由header和body组成，为了效率考虑，暂时不进行加密。</w:t>
+      </w:r>
+    </w:p>
+    <w:p>
+      <w:pPr>
+        <w:rPr>
+          <w:rFonts w:hint="eastAsia"/>
+        </w:rPr>
+      </w:pPr>
+      <w:r>
+        <w:rPr>
+          <w:rFonts w:hint="eastAsia"/>
+          <w:lang w:val="en-US" w:eastAsia="zh-CN"/>
+        </w:rPr>
+        <w:t>Header的格式为：</w:t>
+      </w:r>
+    </w:p>
+    <w:p>
+      <w:pPr>
+        <w:rPr>
+          <w:rFonts w:hint="eastAsia"/>
+        </w:rPr>
+      </w:pPr>
+      <w:r>
+        <w:rPr>
+          <w:rFonts w:hint="eastAsia"/>
+        </w:rPr>
+        <w:t>typedef struct</w:t>
+      </w:r>
+    </w:p>
+    <w:p>
+      <w:pPr>
+        <w:rPr>
+          <w:rFonts w:hint="eastAsia"/>
+        </w:rPr>
+      </w:pPr>
+      <w:r>
+        <w:rPr>
+          <w:rFonts w:hint="eastAsia"/>
+        </w:rPr>
+        <w:t>{</w:t>
+      </w:r>
+    </w:p>
+    <w:p>
+      <w:pPr>
+        <w:rPr>
+          <w:rFonts w:hint="eastAsia"/>
+        </w:rPr>
+      </w:pPr>
+      <w:r>
+        <w:rPr>
+          <w:rFonts w:hint="eastAsia"/>
+        </w:rPr>
+        <w:t xml:space="preserve">    char mark[MOCLOUD_MARK_MAXLEN]; //MOCLOUD_SERVER</w:t>
+      </w:r>
+    </w:p>
+    <w:p>
+      <w:pPr>
+        <w:rPr>
+          <w:rFonts w:hint="eastAsia"/>
+        </w:rPr>
+      </w:pPr>
+      <w:r>
+        <w:rPr>
+          <w:rFonts w:hint="eastAsia"/>
+        </w:rPr>
+        <w:t xml:space="preserve">    int fileId; //use this id, client can assure which file it is, instead of fileKey</w:t>
+      </w:r>
+    </w:p>
+    <w:p>
+      <w:pPr>
+        <w:rPr>
+          <w:rFonts w:hint="eastAsia"/>
+        </w:rPr>
+      </w:pPr>
+      <w:r>
+        <w:rPr>
+          <w:rFonts w:hint="eastAsia"/>
+        </w:rPr>
+        <w:t xml:space="preserve">    int unitId; </w:t>
+      </w:r>
+    </w:p>
+    <w:p>
+      <w:pPr>
+        <w:rPr>
+          <w:rFonts w:hint="eastAsia"/>
+        </w:rPr>
+      </w:pPr>
+      <w:r>
+        <w:rPr>
+          <w:rFonts w:hint="eastAsia"/>
+        </w:rPr>
+        <w:t xml:space="preserve">    int bodyLen;    //The length, except the last unit, bodyLen is the unitLen</w:t>
+      </w:r>
+    </w:p>
+    <w:p>
+      <w:pPr>
+        <w:rPr>
+          <w:rFonts w:hint="eastAsia"/>
+        </w:rPr>
+      </w:pPr>
+      <w:r>
+        <w:rPr>
+          <w:rFonts w:hint="eastAsia"/>
+        </w:rPr>
+        <w:t xml:space="preserve">    unsigned char checkSum;</w:t>
+      </w:r>
+    </w:p>
+    <w:p>
+      <w:pPr>
+        <w:rPr>
+          <w:rFonts w:hint="eastAsia"/>
+          <w:lang w:val="en-US" w:eastAsia="zh-CN"/>
+        </w:rPr>
+      </w:pPr>
+      <w:r>
+        <w:rPr>
+          <w:rFonts w:hint="eastAsia"/>
+        </w:rPr>
+        <w:t>}MOCLOUD_DATA_HEADER;</w:t>
+      </w:r>
+    </w:p>
+    <w:p>
+      <w:pPr>
+        <w:rPr>
+          <w:rFonts w:hint="eastAsia"/>
+          <w:lang w:val="en-US" w:eastAsia="zh-CN"/>
+        </w:rPr>
+      </w:pPr>
+      <w:r>
+        <w:rPr>
+          <w:rFonts w:hint="eastAsia"/>
+          <w:lang w:val="en-US" w:eastAsia="zh-CN"/>
+        </w:rPr>
+        <w:t>Mark用来标记这个header的开始；</w:t>
+      </w:r>
+    </w:p>
+    <w:p>
+      <w:pPr>
+        <w:rPr>
+          <w:rFonts w:hint="eastAsia"/>
+          <w:lang w:val="en-US" w:eastAsia="zh-CN"/>
+        </w:rPr>
+      </w:pPr>
+      <w:r>
+        <w:rPr>
+          <w:rFonts w:hint="eastAsia"/>
+          <w:lang w:val="en-US" w:eastAsia="zh-CN"/>
+        </w:rPr>
+        <w:t>Fileid是要下载的文件id，这个id可以与要下载的文件一一对应，由client自行维护“&lt;id, file&gt;”的映射关系；</w:t>
+      </w:r>
+    </w:p>
+    <w:p>
+      <w:pPr>
+        <w:rPr>
+          <w:rFonts w:hint="eastAsia"/>
+          <w:lang w:val="en-US" w:eastAsia="zh-CN"/>
+        </w:rPr>
+      </w:pPr>
+      <w:r>
+        <w:rPr>
+          <w:rFonts w:hint="eastAsia"/>
+          <w:lang w:val="en-US" w:eastAsia="zh-CN"/>
+        </w:rPr>
+        <w:t>unitId是这次读取的unit的id。传输采用unit为基本单位进行，每个unit的长度固定为N字节，最后一个unit如果不足N字节，以实际长度为准。写入文件时，根据该unitId计算本部分数据应写入的位置。</w:t>
+      </w:r>
+    </w:p>
+    <w:p>
+      <w:pPr>
+        <w:rPr>
+          <w:rFonts w:hint="eastAsia"/>
+          <w:lang w:val="en-US" w:eastAsia="zh-CN"/>
+        </w:rPr>
+      </w:pPr>
+      <w:r>
+        <w:rPr>
+          <w:rFonts w:hint="eastAsia"/>
+          <w:lang w:val="en-US" w:eastAsia="zh-CN"/>
+        </w:rPr>
+        <w:t>bodyLen，只有最后一个unit的长度可能小于等于N字节，其他unit的长度，都恒为N；</w:t>
+      </w:r>
+    </w:p>
+    <w:p>
+      <w:pPr>
+        <w:rPr>
+          <w:rFonts w:hint="eastAsia"/>
+          <w:lang w:val="en-US" w:eastAsia="zh-CN"/>
+        </w:rPr>
+      </w:pPr>
+      <w:r>
+        <w:rPr>
+          <w:rFonts w:hint="eastAsia"/>
+          <w:lang w:val="en-US" w:eastAsia="zh-CN"/>
+        </w:rPr>
+        <w:t>checkSum，用来做校验。</w:t>
+      </w:r>
+    </w:p>
+    <w:p>
+      <w:pPr>
+        <w:rPr>
+          <w:rFonts w:hint="eastAsia"/>
+          <w:lang w:val="en-US" w:eastAsia="zh-CN"/>
+        </w:rPr>
+      </w:pPr>
+    </w:p>
+    <w:p>
+      <w:pPr>
+        <w:rPr>
+          <w:rFonts w:hint="eastAsia"/>
+          <w:lang w:val="en-US" w:eastAsia="zh-CN"/>
+        </w:rPr>
+      </w:pPr>
+      <w:r>
+        <w:rPr>
+          <w:rFonts w:hint="eastAsia"/>
+          <w:lang w:val="en-US" w:eastAsia="zh-CN"/>
+        </w:rPr>
+        <w:t>Header后紧跟bodyLen个字节的body；</w:t>
+      </w:r>
+    </w:p>
+    <w:p>
+      <w:pPr>
+        <w:rPr>
+          <w:rFonts w:hint="eastAsia"/>
           <w:lang w:val="en-US" w:eastAsia="zh-CN"/>
         </w:rPr>
       </w:pPr>
@@ -2733,7 +3200,7 @@
           <w:lang w:val="en-US" w:eastAsia="zh-CN"/>
         </w:rPr>
       </w:pPr>
-      <w:bookmarkStart w:id="7" w:name="_Toc10151"/>
+      <w:bookmarkStart w:id="8" w:name="_Toc6834"/>
       <w:r>
         <w:rPr>
           <w:rFonts w:hint="eastAsia"/>
@@ -2741,7 +3208,7 @@
         </w:rPr>
         <w:t>3.各业务的特殊指令格式定义</w:t>
       </w:r>
-      <w:bookmarkEnd w:id="7"/>
+      <w:bookmarkEnd w:id="8"/>
     </w:p>
     <w:p>
       <w:pPr>
@@ -2766,7 +3233,7 @@
           <w:lang w:val="en-US" w:eastAsia="zh-CN"/>
         </w:rPr>
       </w:pPr>
-      <w:bookmarkStart w:id="8" w:name="_Toc129"/>
+      <w:bookmarkStart w:id="9" w:name="_Toc17399"/>
       <w:r>
         <w:rPr>
           <w:rFonts w:hint="eastAsia"/>
@@ -2774,7 +3241,7 @@
         </w:rPr>
         <w:t>3.1.注册、登录、退出登录</w:t>
       </w:r>
-      <w:bookmarkEnd w:id="8"/>
+      <w:bookmarkEnd w:id="9"/>
     </w:p>
     <w:p>
       <w:pPr>
@@ -2835,7 +3302,7 @@
           <w:lang w:val="en-US" w:eastAsia="zh-CN"/>
         </w:rPr>
       </w:pPr>
-      <w:bookmarkStart w:id="9" w:name="_Toc5805"/>
+      <w:bookmarkStart w:id="10" w:name="_Toc20120"/>
       <w:r>
         <w:rPr>
           <w:rFonts w:hint="eastAsia"/>
@@ -2843,7 +3310,7 @@
         </w:rPr>
         <w:t>3.2.获取文件信息列表</w:t>
       </w:r>
-      <w:bookmarkEnd w:id="9"/>
+      <w:bookmarkEnd w:id="10"/>
     </w:p>
     <w:p>
       <w:pPr>
@@ -2996,7 +3463,7 @@
           <w:lang w:val="en-US" w:eastAsia="zh-CN"/>
         </w:rPr>
       </w:pPr>
-      <w:bookmarkStart w:id="10" w:name="_Toc7659"/>
+      <w:bookmarkStart w:id="11" w:name="_Toc10007"/>
       <w:r>
         <w:rPr>
           <w:rFonts w:hint="eastAsia"/>
@@ -3004,7 +3471,7 @@
         </w:rPr>
         <w:t>3.3.心跳包返回值</w:t>
       </w:r>
-      <w:bookmarkEnd w:id="10"/>
+      <w:bookmarkEnd w:id="11"/>
     </w:p>
     <w:p>
       <w:pPr>
@@ -3225,10 +3692,10 @@
 
 <file path=word/numbering.xml><?xml version="1.0" encoding="utf-8"?>
 <w:numbering xmlns:wpc="http://schemas.microsoft.com/office/word/2010/wordprocessingCanvas" xmlns:mc="http://schemas.openxmlformats.org/markup-compatibility/2006" xmlns:o="urn:schemas-microsoft-com:office:office" xmlns:r="http://schemas.openxmlformats.org/officeDocument/2006/relationships" xmlns:m="http://schemas.openxmlformats.org/officeDocument/2006/math" xmlns:v="urn:schemas-microsoft-com:vml" xmlns:wp14="http://schemas.microsoft.com/office/word/2010/wordprocessingDrawing" xmlns:wp="http://schemas.openxmlformats.org/drawingml/2006/wordprocessingDrawing" xmlns:w10="urn:schemas-microsoft-com:office:word" xmlns:w="http://schemas.openxmlformats.org/wordprocessingml/2006/main" xmlns:w14="http://schemas.microsoft.com/office/word/2010/wordml" xmlns:wpg="http://schemas.microsoft.com/office/word/2010/wordprocessingGroup" xmlns:wpi="http://schemas.microsoft.com/office/word/2010/wordprocessingInk" xmlns:wne="http://schemas.microsoft.com/office/word/2006/wordml" xmlns:wps="http://schemas.microsoft.com/office/word/2010/wordprocessingShape" mc:Ignorable="w14 wp14">
-  <w:abstractNum w:abstractNumId="36">
-    <w:nsid w:val="00000024"/>
+  <w:abstractNum w:abstractNumId="6">
+    <w:nsid w:val="00000006"/>
     <w:multiLevelType w:val="singleLevel"/>
-    <w:tmpl w:val="00000024"/>
+    <w:tmpl w:val="00000006"/>
     <w:lvl w:ilvl="0" w:tentative="1">
       <w:start w:val="1"/>
       <w:numFmt w:val="bullet"/>
@@ -3245,10 +3712,10 @@
       </w:rPr>
     </w:lvl>
   </w:abstractNum>
-  <w:abstractNum w:abstractNumId="37">
-    <w:nsid w:val="00000025"/>
+  <w:abstractNum w:abstractNumId="7">
+    <w:nsid w:val="00000007"/>
     <w:multiLevelType w:val="singleLevel"/>
-    <w:tmpl w:val="00000025"/>
+    <w:tmpl w:val="00000007"/>
     <w:lvl w:ilvl="0" w:tentative="1">
       <w:start w:val="1"/>
       <w:numFmt w:val="bullet"/>
@@ -3266,10 +3733,10 @@
     </w:lvl>
   </w:abstractNum>
   <w:num w:numId="1">
-    <w:abstractNumId w:val="37"/>
+    <w:abstractNumId w:val="7"/>
   </w:num>
   <w:num w:numId="2">
-    <w:abstractNumId w:val="36"/>
+    <w:abstractNumId w:val="6"/>
   </w:num>
 </w:numbering>
 </file>

</xml_diff>

<commit_message>
To MoCloudServer, delete some warnings, and delete readHdl and readerNum in database, add dwld functions to it, include dataSocketInit, dwldFile in cliMgr, deal with dwlding in cliCtrl; To moCloudClient, delete some warnings, too. And add some functions for dwlding, include cliDataModule, and doRequest for dwlding.
</commit_message>
<xml_diff>
--- a/moDoc/moCloud/设计文档-数据通信格式.docx
+++ b/moDoc/moCloud/设计文档-数据通信格式.docx
@@ -10,7 +10,7 @@
           <w:lang w:val="en-US" w:eastAsia="zh-CN"/>
         </w:rPr>
       </w:pPr>
-      <w:bookmarkStart w:id="0" w:name="_Toc28752"/>
+      <w:bookmarkStart w:id="0" w:name="_Toc4466"/>
       <w:r>
         <w:rPr>
           <w:rFonts w:hint="eastAsia"/>
@@ -28,7 +28,7 @@
           <w:lang w:val="en-US" w:eastAsia="zh-CN"/>
         </w:rPr>
       </w:pPr>
-      <w:bookmarkStart w:id="1" w:name="_Toc9090"/>
+      <w:bookmarkStart w:id="1" w:name="_Toc5755"/>
       <w:r>
         <w:rPr>
           <w:rFonts w:hint="eastAsia"/>
@@ -354,16 +354,97 @@
                 <w:rFonts w:hint="eastAsia"/>
                 <w:lang w:val="en-US" w:eastAsia="zh-CN"/>
               </w:rPr>
-              <w:t>增加2.3节</w:t>
+              <w:t>增加2.3节数据传输的格式；</w:t>
             </w:r>
-            <w:bookmarkStart w:id="12" w:name="_GoBack"/>
-            <w:bookmarkEnd w:id="12"/>
+          </w:p>
+        </w:tc>
+      </w:tr>
+      <w:tr>
+        <w:tc>
+          <w:tcPr>
+            <w:tcW w:w="1067" w:type="dxa"/>
+            <w:vAlign w:val="top"/>
+          </w:tcPr>
+          <w:p>
+            <w:pPr>
+              <w:ind w:left="0" w:leftChars="0" w:firstLine="0" w:firstLineChars="0"/>
+              <w:rPr>
+                <w:rFonts w:hint="eastAsia"/>
+                <w:lang w:val="en-US" w:eastAsia="zh-CN"/>
+              </w:rPr>
+            </w:pPr>
             <w:r>
               <w:rPr>
                 <w:rFonts w:hint="eastAsia"/>
                 <w:lang w:val="en-US" w:eastAsia="zh-CN"/>
               </w:rPr>
-              <w:t>数据传输的格式；</w:t>
+              <w:t>V1.0.2</w:t>
+            </w:r>
+          </w:p>
+        </w:tc>
+        <w:tc>
+          <w:tcPr>
+            <w:tcW w:w="1150" w:type="dxa"/>
+            <w:vAlign w:val="top"/>
+          </w:tcPr>
+          <w:p>
+            <w:pPr>
+              <w:ind w:left="0" w:leftChars="0" w:firstLine="0" w:firstLineChars="0"/>
+              <w:rPr>
+                <w:rFonts w:hint="eastAsia"/>
+                <w:lang w:val="en-US" w:eastAsia="zh-CN"/>
+              </w:rPr>
+            </w:pPr>
+            <w:r>
+              <w:rPr>
+                <w:rFonts w:hint="eastAsia"/>
+                <w:lang w:val="en-US" w:eastAsia="zh-CN"/>
+              </w:rPr>
+              <w:t>WuJinlei</w:t>
+            </w:r>
+          </w:p>
+        </w:tc>
+        <w:tc>
+          <w:tcPr>
+            <w:tcW w:w="1075" w:type="dxa"/>
+            <w:vAlign w:val="top"/>
+          </w:tcPr>
+          <w:p>
+            <w:pPr>
+              <w:ind w:left="0" w:leftChars="0" w:firstLine="0" w:firstLineChars="0"/>
+              <w:rPr>
+                <w:rFonts w:hint="eastAsia"/>
+                <w:lang w:val="en-US" w:eastAsia="zh-CN"/>
+              </w:rPr>
+            </w:pPr>
+            <w:r>
+              <w:rPr>
+                <w:rFonts w:hint="eastAsia"/>
+                <w:lang w:val="en-US" w:eastAsia="zh-CN"/>
+              </w:rPr>
+              <w:t>20180403</w:t>
+            </w:r>
+          </w:p>
+        </w:tc>
+        <w:tc>
+          <w:tcPr>
+            <w:tcW w:w="5230" w:type="dxa"/>
+            <w:vAlign w:val="top"/>
+          </w:tcPr>
+          <w:p>
+            <w:pPr>
+              <w:ind w:left="0" w:leftChars="0" w:firstLine="0" w:firstLineChars="0"/>
+              <w:rPr>
+                <w:rFonts w:hint="eastAsia"/>
+                <w:lang w:val="en-US" w:eastAsia="zh-CN"/>
+              </w:rPr>
+            </w:pPr>
+            <w:r>
+              <w:rPr>
+                <w:rFonts w:hint="eastAsia"/>
+                <w:lang w:val="en-US" w:eastAsia="zh-CN"/>
+              </w:rPr>
+              <w:t>增加3.4节对下载的request body的定义；</w:t>
             </w:r>
           </w:p>
         </w:tc>
@@ -459,7 +540,7 @@
           <w:lang w:val="en-US" w:eastAsia="zh-CN"/>
         </w:rPr>
       </w:pPr>
-      <w:bookmarkStart w:id="2" w:name="_Toc15940"/>
+      <w:bookmarkStart w:id="2" w:name="_Toc21050"/>
       <w:r>
         <w:rPr>
           <w:rFonts w:hint="eastAsia"/>
@@ -482,6 +563,8 @@
           <w:lang w:val="en-US" w:eastAsia="zh-CN" w:bidi="ar-SA"/>
         </w:rPr>
       </w:pPr>
+      <w:bookmarkStart w:id="13" w:name="_GoBack"/>
+      <w:bookmarkEnd w:id="13"/>
       <w:r>
         <w:rPr>
           <w:rFonts w:hint="eastAsia"/>
@@ -519,7 +602,7 @@
           <w:szCs w:val="21"/>
           <w:lang w:val="en-US" w:eastAsia="zh-CN" w:bidi="ar-SA"/>
         </w:rPr>
-        <w:instrText xml:space="preserve"> HYPERLINK \l _Toc28752 </w:instrText>
+        <w:instrText xml:space="preserve"> HYPERLINK \l _Toc4466 </w:instrText>
       </w:r>
       <w:r>
         <w:rPr>
@@ -564,7 +647,7 @@
           <w:szCs w:val="21"/>
           <w:lang w:val="en-US" w:eastAsia="zh-CN" w:bidi="ar-SA"/>
         </w:rPr>
-        <w:instrText xml:space="preserve"> PAGEREF _Toc28752 </w:instrText>
+        <w:instrText xml:space="preserve"> PAGEREF _Toc4466 </w:instrText>
       </w:r>
       <w:r>
         <w:rPr>
@@ -632,7 +715,7 @@
           <w:szCs w:val="21"/>
           <w:lang w:val="en-US" w:eastAsia="zh-CN" w:bidi="ar-SA"/>
         </w:rPr>
-        <w:instrText xml:space="preserve"> HYPERLINK \l _Toc9090 </w:instrText>
+        <w:instrText xml:space="preserve"> HYPERLINK \l _Toc5755 </w:instrText>
       </w:r>
       <w:r>
         <w:rPr>
@@ -677,7 +760,7 @@
           <w:szCs w:val="21"/>
           <w:lang w:val="en-US" w:eastAsia="zh-CN" w:bidi="ar-SA"/>
         </w:rPr>
-        <w:instrText xml:space="preserve"> PAGEREF _Toc9090 </w:instrText>
+        <w:instrText xml:space="preserve"> PAGEREF _Toc5755 </w:instrText>
       </w:r>
       <w:r>
         <w:rPr>
@@ -745,7 +828,7 @@
           <w:szCs w:val="21"/>
           <w:lang w:val="en-US" w:eastAsia="zh-CN" w:bidi="ar-SA"/>
         </w:rPr>
-        <w:instrText xml:space="preserve"> HYPERLINK \l _Toc15940 </w:instrText>
+        <w:instrText xml:space="preserve"> HYPERLINK \l _Toc21050 </w:instrText>
       </w:r>
       <w:r>
         <w:rPr>
@@ -790,7 +873,7 @@
           <w:szCs w:val="21"/>
           <w:lang w:val="en-US" w:eastAsia="zh-CN" w:bidi="ar-SA"/>
         </w:rPr>
-        <w:instrText xml:space="preserve"> PAGEREF _Toc15940 </w:instrText>
+        <w:instrText xml:space="preserve"> PAGEREF _Toc21050 </w:instrText>
       </w:r>
       <w:r>
         <w:rPr>
@@ -858,7 +941,7 @@
           <w:szCs w:val="21"/>
           <w:lang w:val="en-US" w:eastAsia="zh-CN" w:bidi="ar-SA"/>
         </w:rPr>
-        <w:instrText xml:space="preserve"> HYPERLINK \l _Toc7848 </w:instrText>
+        <w:instrText xml:space="preserve"> HYPERLINK \l _Toc3164 </w:instrText>
       </w:r>
       <w:r>
         <w:rPr>
@@ -903,7 +986,7 @@
           <w:szCs w:val="21"/>
           <w:lang w:val="en-US" w:eastAsia="zh-CN" w:bidi="ar-SA"/>
         </w:rPr>
-        <w:instrText xml:space="preserve"> PAGEREF _Toc7848 </w:instrText>
+        <w:instrText xml:space="preserve"> PAGEREF _Toc3164 </w:instrText>
       </w:r>
       <w:r>
         <w:rPr>
@@ -971,7 +1054,7 @@
           <w:szCs w:val="21"/>
           <w:lang w:val="en-US" w:eastAsia="zh-CN" w:bidi="ar-SA"/>
         </w:rPr>
-        <w:instrText xml:space="preserve"> HYPERLINK \l _Toc17010 </w:instrText>
+        <w:instrText xml:space="preserve"> HYPERLINK \l _Toc27655 </w:instrText>
       </w:r>
       <w:r>
         <w:rPr>
@@ -1016,7 +1099,7 @@
           <w:szCs w:val="21"/>
           <w:lang w:val="en-US" w:eastAsia="zh-CN" w:bidi="ar-SA"/>
         </w:rPr>
-        <w:instrText xml:space="preserve"> PAGEREF _Toc17010 </w:instrText>
+        <w:instrText xml:space="preserve"> PAGEREF _Toc27655 </w:instrText>
       </w:r>
       <w:r>
         <w:rPr>
@@ -1084,7 +1167,7 @@
           <w:szCs w:val="21"/>
           <w:lang w:val="en-US" w:eastAsia="zh-CN" w:bidi="ar-SA"/>
         </w:rPr>
-        <w:instrText xml:space="preserve"> HYPERLINK \l _Toc17253 </w:instrText>
+        <w:instrText xml:space="preserve"> HYPERLINK \l _Toc24643 </w:instrText>
       </w:r>
       <w:r>
         <w:rPr>
@@ -1129,7 +1212,7 @@
           <w:szCs w:val="21"/>
           <w:lang w:val="en-US" w:eastAsia="zh-CN" w:bidi="ar-SA"/>
         </w:rPr>
-        <w:instrText xml:space="preserve"> PAGEREF _Toc17253 </w:instrText>
+        <w:instrText xml:space="preserve"> PAGEREF _Toc24643 </w:instrText>
       </w:r>
       <w:r>
         <w:rPr>
@@ -1197,7 +1280,7 @@
           <w:szCs w:val="21"/>
           <w:lang w:val="en-US" w:eastAsia="zh-CN" w:bidi="ar-SA"/>
         </w:rPr>
-        <w:instrText xml:space="preserve"> HYPERLINK \l _Toc2568 </w:instrText>
+        <w:instrText xml:space="preserve"> HYPERLINK \l _Toc20869 </w:instrText>
       </w:r>
       <w:r>
         <w:rPr>
@@ -1242,7 +1325,7 @@
           <w:szCs w:val="21"/>
           <w:lang w:val="en-US" w:eastAsia="zh-CN" w:bidi="ar-SA"/>
         </w:rPr>
-        <w:instrText xml:space="preserve"> PAGEREF _Toc2568 </w:instrText>
+        <w:instrText xml:space="preserve"> PAGEREF _Toc20869 </w:instrText>
       </w:r>
       <w:r>
         <w:rPr>
@@ -1310,7 +1393,7 @@
           <w:szCs w:val="21"/>
           <w:lang w:val="en-US" w:eastAsia="zh-CN" w:bidi="ar-SA"/>
         </w:rPr>
-        <w:instrText xml:space="preserve"> HYPERLINK \l _Toc28247 </w:instrText>
+        <w:instrText xml:space="preserve"> HYPERLINK \l _Toc15565 </w:instrText>
       </w:r>
       <w:r>
         <w:rPr>
@@ -1355,7 +1438,7 @@
           <w:szCs w:val="21"/>
           <w:lang w:val="en-US" w:eastAsia="zh-CN" w:bidi="ar-SA"/>
         </w:rPr>
-        <w:instrText xml:space="preserve"> PAGEREF _Toc28247 </w:instrText>
+        <w:instrText xml:space="preserve"> PAGEREF _Toc15565 </w:instrText>
       </w:r>
       <w:r>
         <w:rPr>
@@ -1423,7 +1506,7 @@
           <w:szCs w:val="21"/>
           <w:lang w:val="en-US" w:eastAsia="zh-CN" w:bidi="ar-SA"/>
         </w:rPr>
-        <w:instrText xml:space="preserve"> HYPERLINK \l _Toc6834 </w:instrText>
+        <w:instrText xml:space="preserve"> HYPERLINK \l _Toc759 </w:instrText>
       </w:r>
       <w:r>
         <w:rPr>
@@ -1468,7 +1551,7 @@
           <w:szCs w:val="21"/>
           <w:lang w:val="en-US" w:eastAsia="zh-CN" w:bidi="ar-SA"/>
         </w:rPr>
-        <w:instrText xml:space="preserve"> PAGEREF _Toc6834 </w:instrText>
+        <w:instrText xml:space="preserve"> PAGEREF _Toc759 </w:instrText>
       </w:r>
       <w:r>
         <w:rPr>
@@ -1536,7 +1619,7 @@
           <w:szCs w:val="21"/>
           <w:lang w:val="en-US" w:eastAsia="zh-CN" w:bidi="ar-SA"/>
         </w:rPr>
-        <w:instrText xml:space="preserve"> HYPERLINK \l _Toc17399 </w:instrText>
+        <w:instrText xml:space="preserve"> HYPERLINK \l _Toc2278 </w:instrText>
       </w:r>
       <w:r>
         <w:rPr>
@@ -1581,7 +1664,7 @@
           <w:szCs w:val="21"/>
           <w:lang w:val="en-US" w:eastAsia="zh-CN" w:bidi="ar-SA"/>
         </w:rPr>
-        <w:instrText xml:space="preserve"> PAGEREF _Toc17399 </w:instrText>
+        <w:instrText xml:space="preserve"> PAGEREF _Toc2278 </w:instrText>
       </w:r>
       <w:r>
         <w:rPr>
@@ -1649,7 +1732,7 @@
           <w:szCs w:val="21"/>
           <w:lang w:val="en-US" w:eastAsia="zh-CN" w:bidi="ar-SA"/>
         </w:rPr>
-        <w:instrText xml:space="preserve"> HYPERLINK \l _Toc20120 </w:instrText>
+        <w:instrText xml:space="preserve"> HYPERLINK \l _Toc23684 </w:instrText>
       </w:r>
       <w:r>
         <w:rPr>
@@ -1694,7 +1777,7 @@
           <w:szCs w:val="21"/>
           <w:lang w:val="en-US" w:eastAsia="zh-CN" w:bidi="ar-SA"/>
         </w:rPr>
-        <w:instrText xml:space="preserve"> PAGEREF _Toc20120 </w:instrText>
+        <w:instrText xml:space="preserve"> PAGEREF _Toc23684 </w:instrText>
       </w:r>
       <w:r>
         <w:rPr>
@@ -1762,7 +1845,7 @@
           <w:szCs w:val="21"/>
           <w:lang w:val="en-US" w:eastAsia="zh-CN" w:bidi="ar-SA"/>
         </w:rPr>
-        <w:instrText xml:space="preserve"> HYPERLINK \l _Toc10007 </w:instrText>
+        <w:instrText xml:space="preserve"> HYPERLINK \l _Toc9559 </w:instrText>
       </w:r>
       <w:r>
         <w:rPr>
@@ -1807,7 +1890,120 @@
           <w:szCs w:val="21"/>
           <w:lang w:val="en-US" w:eastAsia="zh-CN" w:bidi="ar-SA"/>
         </w:rPr>
-        <w:instrText xml:space="preserve"> PAGEREF _Toc10007 </w:instrText>
+        <w:instrText xml:space="preserve"> PAGEREF _Toc9559 </w:instrText>
+      </w:r>
+      <w:r>
+        <w:rPr>
+          <w:rFonts w:ascii="Calibri" w:hAnsi="Calibri" w:eastAsia="宋体" w:cs="黑体"/>
+          <w:kern w:val="2"/>
+          <w:szCs w:val="21"/>
+          <w:lang w:val="en-US" w:eastAsia="zh-CN" w:bidi="ar-SA"/>
+        </w:rPr>
+        <w:fldChar w:fldCharType="separate"/>
+      </w:r>
+      <w:r>
+        <w:rPr>
+          <w:rFonts w:ascii="Calibri" w:hAnsi="Calibri" w:eastAsia="宋体" w:cs="黑体"/>
+          <w:kern w:val="2"/>
+          <w:szCs w:val="21"/>
+          <w:lang w:val="en-US" w:eastAsia="zh-CN" w:bidi="ar-SA"/>
+        </w:rPr>
+        <w:t>6</w:t>
+      </w:r>
+      <w:r>
+        <w:rPr>
+          <w:rFonts w:ascii="Calibri" w:hAnsi="Calibri" w:eastAsia="宋体" w:cs="黑体"/>
+          <w:kern w:val="2"/>
+          <w:szCs w:val="21"/>
+          <w:lang w:val="en-US" w:eastAsia="zh-CN" w:bidi="ar-SA"/>
+        </w:rPr>
+        <w:fldChar w:fldCharType="end"/>
+      </w:r>
+      <w:r>
+        <w:rPr>
+          <w:rFonts w:hint="eastAsia" w:ascii="Calibri" w:hAnsi="Calibri" w:eastAsia="宋体" w:cs="黑体"/>
+          <w:kern w:val="2"/>
+          <w:szCs w:val="21"/>
+          <w:lang w:val="en-US" w:eastAsia="zh-CN" w:bidi="ar-SA"/>
+        </w:rPr>
+        <w:fldChar w:fldCharType="end"/>
+      </w:r>
+    </w:p>
+    <w:p>
+      <w:pPr>
+        <w:pStyle w:val="28"/>
+        <w:tabs>
+          <w:tab w:val="right" w:leader="dot" w:pos="8306"/>
+        </w:tabs>
+        <w:rPr>
+          <w:rFonts w:ascii="Calibri" w:hAnsi="Calibri" w:eastAsia="宋体" w:cs="黑体"/>
+          <w:kern w:val="2"/>
+          <w:szCs w:val="21"/>
+          <w:lang w:val="en-US" w:eastAsia="zh-CN" w:bidi="ar-SA"/>
+        </w:rPr>
+      </w:pPr>
+      <w:r>
+        <w:rPr>
+          <w:rFonts w:hint="eastAsia" w:ascii="Calibri" w:hAnsi="Calibri" w:eastAsia="宋体" w:cs="黑体"/>
+          <w:kern w:val="2"/>
+          <w:szCs w:val="21"/>
+          <w:lang w:val="en-US" w:eastAsia="zh-CN" w:bidi="ar-SA"/>
+        </w:rPr>
+        <w:fldChar w:fldCharType="begin"/>
+      </w:r>
+      <w:r>
+        <w:rPr>
+          <w:rFonts w:hint="eastAsia" w:ascii="Calibri" w:hAnsi="Calibri" w:eastAsia="宋体" w:cs="黑体"/>
+          <w:kern w:val="2"/>
+          <w:szCs w:val="21"/>
+          <w:lang w:val="en-US" w:eastAsia="zh-CN" w:bidi="ar-SA"/>
+        </w:rPr>
+        <w:instrText xml:space="preserve"> HYPERLINK \l _Toc25612 </w:instrText>
+      </w:r>
+      <w:r>
+        <w:rPr>
+          <w:rFonts w:hint="eastAsia" w:ascii="Calibri" w:hAnsi="Calibri" w:eastAsia="宋体" w:cs="黑体"/>
+          <w:kern w:val="2"/>
+          <w:szCs w:val="21"/>
+          <w:lang w:val="en-US" w:eastAsia="zh-CN" w:bidi="ar-SA"/>
+        </w:rPr>
+        <w:fldChar w:fldCharType="separate"/>
+      </w:r>
+      <w:r>
+        <w:rPr>
+          <w:rFonts w:hint="eastAsia" w:ascii="Calibri" w:hAnsi="Calibri" w:eastAsia="宋体" w:cs="黑体"/>
+          <w:kern w:val="2"/>
+          <w:szCs w:val="21"/>
+          <w:lang w:val="en-US" w:eastAsia="zh-CN" w:bidi="ar-SA"/>
+        </w:rPr>
+        <w:t>3.4.下载文件</w:t>
+      </w:r>
+      <w:r>
+        <w:rPr>
+          <w:rFonts w:ascii="Calibri" w:hAnsi="Calibri" w:eastAsia="宋体" w:cs="黑体"/>
+          <w:kern w:val="2"/>
+          <w:szCs w:val="21"/>
+          <w:lang w:val="en-US" w:eastAsia="zh-CN" w:bidi="ar-SA"/>
+        </w:rPr>
+        <w:tab/>
+      </w:r>
+      <w:r>
+        <w:rPr>
+          <w:rFonts w:ascii="Calibri" w:hAnsi="Calibri" w:eastAsia="宋体" w:cs="黑体"/>
+          <w:kern w:val="2"/>
+          <w:szCs w:val="21"/>
+          <w:lang w:val="en-US" w:eastAsia="zh-CN" w:bidi="ar-SA"/>
+        </w:rPr>
+        <w:fldChar w:fldCharType="begin"/>
+      </w:r>
+      <w:r>
+        <w:rPr>
+          <w:rFonts w:ascii="Calibri" w:hAnsi="Calibri" w:eastAsia="宋体" w:cs="黑体"/>
+          <w:kern w:val="2"/>
+          <w:szCs w:val="21"/>
+          <w:lang w:val="en-US" w:eastAsia="zh-CN" w:bidi="ar-SA"/>
+        </w:rPr>
+        <w:instrText xml:space="preserve"> PAGEREF _Toc25612 </w:instrText>
       </w:r>
       <w:r>
         <w:rPr>
@@ -1899,7 +2095,7 @@
           <w:lang w:val="en-US" w:eastAsia="zh-CN"/>
         </w:rPr>
       </w:pPr>
-      <w:bookmarkStart w:id="3" w:name="_Toc7848"/>
+      <w:bookmarkStart w:id="3" w:name="_Toc3164"/>
       <w:r>
         <w:rPr>
           <w:rFonts w:hint="eastAsia"/>
@@ -1940,7 +2136,7 @@
           <w:lang w:val="en-US" w:eastAsia="zh-CN"/>
         </w:rPr>
       </w:pPr>
-      <w:bookmarkStart w:id="4" w:name="_Toc17010"/>
+      <w:bookmarkStart w:id="4" w:name="_Toc27655"/>
       <w:r>
         <w:rPr>
           <w:rFonts w:hint="eastAsia"/>
@@ -2011,7 +2207,7 @@
           <w:lang w:val="en-US" w:eastAsia="zh-CN"/>
         </w:rPr>
       </w:pPr>
-      <w:bookmarkStart w:id="5" w:name="_Toc17253"/>
+      <w:bookmarkStart w:id="5" w:name="_Toc24643"/>
       <w:r>
         <w:rPr>
           <w:rFonts w:hint="eastAsia"/>
@@ -2645,7 +2841,7 @@
           <w:lang w:val="en-US" w:eastAsia="zh-CN"/>
         </w:rPr>
       </w:pPr>
-      <w:bookmarkStart w:id="6" w:name="_Toc2568"/>
+      <w:bookmarkStart w:id="6" w:name="_Toc20869"/>
       <w:r>
         <w:rPr>
           <w:rFonts w:hint="eastAsia"/>
@@ -2942,7 +3138,7 @@
           <w:lang w:val="en-US" w:eastAsia="zh-CN"/>
         </w:rPr>
       </w:pPr>
-      <w:bookmarkStart w:id="7" w:name="_Toc28247"/>
+      <w:bookmarkStart w:id="7" w:name="_Toc15565"/>
       <w:r>
         <w:rPr>
           <w:rFonts w:hint="eastAsia"/>
@@ -3200,7 +3396,7 @@
           <w:lang w:val="en-US" w:eastAsia="zh-CN"/>
         </w:rPr>
       </w:pPr>
-      <w:bookmarkStart w:id="8" w:name="_Toc6834"/>
+      <w:bookmarkStart w:id="8" w:name="_Toc759"/>
       <w:r>
         <w:rPr>
           <w:rFonts w:hint="eastAsia"/>
@@ -3233,7 +3429,7 @@
           <w:lang w:val="en-US" w:eastAsia="zh-CN"/>
         </w:rPr>
       </w:pPr>
-      <w:bookmarkStart w:id="9" w:name="_Toc17399"/>
+      <w:bookmarkStart w:id="9" w:name="_Toc2278"/>
       <w:r>
         <w:rPr>
           <w:rFonts w:hint="eastAsia"/>
@@ -3302,7 +3498,7 @@
           <w:lang w:val="en-US" w:eastAsia="zh-CN"/>
         </w:rPr>
       </w:pPr>
-      <w:bookmarkStart w:id="10" w:name="_Toc20120"/>
+      <w:bookmarkStart w:id="10" w:name="_Toc23684"/>
       <w:r>
         <w:rPr>
           <w:rFonts w:hint="eastAsia"/>
@@ -3463,7 +3659,7 @@
           <w:lang w:val="en-US" w:eastAsia="zh-CN"/>
         </w:rPr>
       </w:pPr>
-      <w:bookmarkStart w:id="11" w:name="_Toc10007"/>
+      <w:bookmarkStart w:id="11" w:name="_Toc9559"/>
       <w:r>
         <w:rPr>
           <w:rFonts w:hint="eastAsia"/>
@@ -3602,6 +3798,151 @@
     </w:p>
     <w:p>
       <w:pPr>
+        <w:pStyle w:val="5"/>
+        <w:rPr>
+          <w:rFonts w:hint="eastAsia"/>
+          <w:lang w:val="en-US" w:eastAsia="zh-CN"/>
+        </w:rPr>
+      </w:pPr>
+      <w:bookmarkStart w:id="12" w:name="_Toc25612"/>
+      <w:r>
+        <w:rPr>
+          <w:rFonts w:hint="eastAsia"/>
+          <w:lang w:val="en-US" w:eastAsia="zh-CN"/>
+        </w:rPr>
+        <w:t>3.4.下载文件</w:t>
+      </w:r>
+      <w:bookmarkEnd w:id="12"/>
+    </w:p>
+    <w:p>
+      <w:pPr>
+        <w:rPr>
+          <w:rFonts w:hint="eastAsia"/>
+          <w:lang w:val="en-US" w:eastAsia="zh-CN"/>
+        </w:rPr>
+      </w:pPr>
+      <w:r>
+        <w:rPr>
+          <w:rFonts w:hint="eastAsia"/>
+          <w:lang w:val="en-US" w:eastAsia="zh-CN"/>
+        </w:rPr>
+        <w:t>需要下载文件时，client向server发送一个标注的request header，之后要发送一个request body，来标识要下载哪个文件，其格式定义为：</w:t>
+      </w:r>
+    </w:p>
+    <w:p>
+      <w:pPr>
+        <w:rPr>
+          <w:rFonts w:hint="eastAsia"/>
+        </w:rPr>
+      </w:pPr>
+      <w:r>
+        <w:rPr>
+          <w:rFonts w:hint="eastAsia"/>
+        </w:rPr>
+        <w:t>"filetype=%d, filename=%s, startOffset=%d, fileId=%d"</w:t>
+      </w:r>
+    </w:p>
+    <w:p>
+      <w:pPr>
+        <w:numPr>
+          <w:ilvl w:val="1"/>
+          <w:numId w:val="2"/>
+        </w:numPr>
+        <w:ind w:left="840" w:leftChars="0" w:hanging="420" w:firstLineChars="0"/>
+        <w:rPr>
+          <w:rFonts w:hint="eastAsia"/>
+          <w:lang w:val="en-US" w:eastAsia="zh-CN"/>
+        </w:rPr>
+      </w:pPr>
+      <w:r>
+        <w:rPr>
+          <w:rFonts w:hint="eastAsia"/>
+          <w:lang w:val="en-US" w:eastAsia="zh-CN"/>
+        </w:rPr>
+        <w:t>Filetype，代表要下载的文件类型；</w:t>
+      </w:r>
+    </w:p>
+    <w:p>
+      <w:pPr>
+        <w:numPr>
+          <w:ilvl w:val="1"/>
+          <w:numId w:val="2"/>
+        </w:numPr>
+        <w:ind w:left="840" w:leftChars="0" w:hanging="420" w:firstLineChars="0"/>
+        <w:rPr>
+          <w:rFonts w:hint="eastAsia"/>
+          <w:lang w:val="en-US" w:eastAsia="zh-CN"/>
+        </w:rPr>
+      </w:pPr>
+      <w:r>
+        <w:rPr>
+          <w:rFonts w:hint="eastAsia"/>
+          <w:lang w:val="en-US" w:eastAsia="zh-CN"/>
+        </w:rPr>
+        <w:t>Filename，文件名字；</w:t>
+      </w:r>
+    </w:p>
+    <w:p>
+      <w:pPr>
+        <w:numPr>
+          <w:ilvl w:val="1"/>
+          <w:numId w:val="2"/>
+        </w:numPr>
+        <w:ind w:left="840" w:leftChars="0" w:hanging="420" w:firstLineChars="0"/>
+        <w:rPr>
+          <w:rFonts w:hint="eastAsia"/>
+          <w:lang w:val="en-US" w:eastAsia="zh-CN"/>
+        </w:rPr>
+      </w:pPr>
+      <w:r>
+        <w:rPr>
+          <w:rFonts w:hint="eastAsia"/>
+          <w:lang w:val="en-US" w:eastAsia="zh-CN"/>
+        </w:rPr>
+        <w:t>startOffset，从哪个位置开始下载；</w:t>
+      </w:r>
+    </w:p>
+    <w:p>
+      <w:pPr>
+        <w:numPr>
+          <w:ilvl w:val="1"/>
+          <w:numId w:val="2"/>
+        </w:numPr>
+        <w:ind w:left="840" w:leftChars="0" w:hanging="420" w:firstLineChars="0"/>
+        <w:rPr>
+          <w:rFonts w:hint="eastAsia"/>
+          <w:lang w:val="en-US" w:eastAsia="zh-CN"/>
+        </w:rPr>
+      </w:pPr>
+      <w:r>
+        <w:rPr>
+          <w:rFonts w:hint="eastAsia"/>
+          <w:lang w:val="en-US" w:eastAsia="zh-CN"/>
+        </w:rPr>
+        <w:t>fileId，要结束下载的文件id；</w:t>
+      </w:r>
+    </w:p>
+    <w:p>
+      <w:pPr>
+        <w:rPr>
+          <w:rFonts w:hint="eastAsia"/>
+          <w:lang w:val="en-US" w:eastAsia="zh-CN"/>
+        </w:rPr>
+      </w:pPr>
+      <w:r>
+        <w:rPr>
+          <w:rFonts w:hint="eastAsia"/>
+          <w:lang w:val="en-US" w:eastAsia="zh-CN"/>
+        </w:rPr>
+        <w:t>其中，开始下载时，startOffset有效，fileid无效；结束下载时，startOffset无效，fileId有效。</w:t>
+      </w:r>
+    </w:p>
+    <w:p>
+      <w:pPr>
+        <w:numPr>
+          <w:numId w:val="0"/>
+        </w:numPr>
+        <w:ind w:left="420" w:leftChars="0"/>
         <w:rPr>
           <w:rFonts w:hint="eastAsia"/>
           <w:lang w:val="en-US" w:eastAsia="zh-CN"/>
@@ -3694,7 +4035,7 @@
 <w:numbering xmlns:wpc="http://schemas.microsoft.com/office/word/2010/wordprocessingCanvas" xmlns:mc="http://schemas.openxmlformats.org/markup-compatibility/2006" xmlns:o="urn:schemas-microsoft-com:office:office" xmlns:r="http://schemas.openxmlformats.org/officeDocument/2006/relationships" xmlns:m="http://schemas.openxmlformats.org/officeDocument/2006/math" xmlns:v="urn:schemas-microsoft-com:vml" xmlns:wp14="http://schemas.microsoft.com/office/word/2010/wordprocessingDrawing" xmlns:wp="http://schemas.openxmlformats.org/drawingml/2006/wordprocessingDrawing" xmlns:w10="urn:schemas-microsoft-com:office:word" xmlns:w="http://schemas.openxmlformats.org/wordprocessingml/2006/main" xmlns:w14="http://schemas.microsoft.com/office/word/2010/wordml" xmlns:wpg="http://schemas.microsoft.com/office/word/2010/wordprocessingGroup" xmlns:wpi="http://schemas.microsoft.com/office/word/2010/wordprocessingInk" xmlns:wne="http://schemas.microsoft.com/office/word/2006/wordml" xmlns:wps="http://schemas.microsoft.com/office/word/2010/wordprocessingShape" mc:Ignorable="w14 wp14">
   <w:abstractNum w:abstractNumId="6">
     <w:nsid w:val="00000006"/>
-    <w:multiLevelType w:val="singleLevel"/>
+    <w:multiLevelType w:val="multilevel"/>
     <w:tmpl w:val="00000006"/>
     <w:lvl w:ilvl="0" w:tentative="1">
       <w:start w:val="1"/>
@@ -3711,11 +4052,131 @@
         <w:rFonts w:hint="default" w:ascii="Wingdings" w:hAnsi="Wingdings"/>
       </w:rPr>
     </w:lvl>
+    <w:lvl w:ilvl="1" w:tentative="1">
+      <w:start w:val="1"/>
+      <w:numFmt w:val="bullet"/>
+      <w:lvlText w:val=""/>
+      <w:lvlJc w:val="left"/>
+      <w:pPr>
+        <w:tabs>
+          <w:tab w:val="left" w:pos="840"/>
+        </w:tabs>
+        <w:ind w:left="840" w:leftChars="0" w:hanging="420" w:firstLineChars="0"/>
+      </w:pPr>
+      <w:rPr>
+        <w:rFonts w:hint="default" w:ascii="Wingdings" w:hAnsi="Wingdings"/>
+      </w:rPr>
+    </w:lvl>
+    <w:lvl w:ilvl="2" w:tentative="1">
+      <w:start w:val="1"/>
+      <w:numFmt w:val="bullet"/>
+      <w:lvlText w:val=""/>
+      <w:lvlJc w:val="left"/>
+      <w:pPr>
+        <w:tabs>
+          <w:tab w:val="left" w:pos="1260"/>
+        </w:tabs>
+        <w:ind w:left="1260" w:leftChars="0" w:hanging="420" w:firstLineChars="0"/>
+      </w:pPr>
+      <w:rPr>
+        <w:rFonts w:hint="default" w:ascii="Wingdings" w:hAnsi="Wingdings"/>
+      </w:rPr>
+    </w:lvl>
+    <w:lvl w:ilvl="3" w:tentative="1">
+      <w:start w:val="1"/>
+      <w:numFmt w:val="bullet"/>
+      <w:lvlText w:val=""/>
+      <w:lvlJc w:val="left"/>
+      <w:pPr>
+        <w:tabs>
+          <w:tab w:val="left" w:pos="1680"/>
+        </w:tabs>
+        <w:ind w:left="1680" w:leftChars="0" w:hanging="420" w:firstLineChars="0"/>
+      </w:pPr>
+      <w:rPr>
+        <w:rFonts w:hint="default" w:ascii="Wingdings" w:hAnsi="Wingdings"/>
+      </w:rPr>
+    </w:lvl>
+    <w:lvl w:ilvl="4" w:tentative="1">
+      <w:start w:val="1"/>
+      <w:numFmt w:val="bullet"/>
+      <w:lvlText w:val=""/>
+      <w:lvlJc w:val="left"/>
+      <w:pPr>
+        <w:tabs>
+          <w:tab w:val="left" w:pos="2100"/>
+        </w:tabs>
+        <w:ind w:left="2100" w:leftChars="0" w:hanging="420" w:firstLineChars="0"/>
+      </w:pPr>
+      <w:rPr>
+        <w:rFonts w:hint="default" w:ascii="Wingdings" w:hAnsi="Wingdings"/>
+      </w:rPr>
+    </w:lvl>
+    <w:lvl w:ilvl="5" w:tentative="1">
+      <w:start w:val="1"/>
+      <w:numFmt w:val="bullet"/>
+      <w:lvlText w:val=""/>
+      <w:lvlJc w:val="left"/>
+      <w:pPr>
+        <w:tabs>
+          <w:tab w:val="left" w:pos="2520"/>
+        </w:tabs>
+        <w:ind w:left="2520" w:leftChars="0" w:hanging="420" w:firstLineChars="0"/>
+      </w:pPr>
+      <w:rPr>
+        <w:rFonts w:hint="default" w:ascii="Wingdings" w:hAnsi="Wingdings"/>
+      </w:rPr>
+    </w:lvl>
+    <w:lvl w:ilvl="6" w:tentative="1">
+      <w:start w:val="1"/>
+      <w:numFmt w:val="bullet"/>
+      <w:lvlText w:val=""/>
+      <w:lvlJc w:val="left"/>
+      <w:pPr>
+        <w:tabs>
+          <w:tab w:val="left" w:pos="2940"/>
+        </w:tabs>
+        <w:ind w:left="2940" w:leftChars="0" w:hanging="420" w:firstLineChars="0"/>
+      </w:pPr>
+      <w:rPr>
+        <w:rFonts w:hint="default" w:ascii="Wingdings" w:hAnsi="Wingdings"/>
+      </w:rPr>
+    </w:lvl>
+    <w:lvl w:ilvl="7" w:tentative="1">
+      <w:start w:val="1"/>
+      <w:numFmt w:val="bullet"/>
+      <w:lvlText w:val=""/>
+      <w:lvlJc w:val="left"/>
+      <w:pPr>
+        <w:tabs>
+          <w:tab w:val="left" w:pos="3360"/>
+        </w:tabs>
+        <w:ind w:left="3360" w:leftChars="0" w:hanging="420" w:firstLineChars="0"/>
+      </w:pPr>
+      <w:rPr>
+        <w:rFonts w:hint="default" w:ascii="Wingdings" w:hAnsi="Wingdings"/>
+      </w:rPr>
+    </w:lvl>
+    <w:lvl w:ilvl="8" w:tentative="1">
+      <w:start w:val="1"/>
+      <w:numFmt w:val="bullet"/>
+      <w:lvlText w:val=""/>
+      <w:lvlJc w:val="left"/>
+      <w:pPr>
+        <w:tabs>
+          <w:tab w:val="left" w:pos="3780"/>
+        </w:tabs>
+        <w:ind w:left="3780" w:leftChars="0" w:hanging="420" w:firstLineChars="0"/>
+      </w:pPr>
+      <w:rPr>
+        <w:rFonts w:hint="default" w:ascii="Wingdings" w:hAnsi="Wingdings"/>
+      </w:rPr>
+    </w:lvl>
   </w:abstractNum>
-  <w:abstractNum w:abstractNumId="7">
-    <w:nsid w:val="00000007"/>
+  <w:abstractNum w:abstractNumId="11">
+    <w:nsid w:val="0000000B"/>
     <w:multiLevelType w:val="singleLevel"/>
-    <w:tmpl w:val="00000007"/>
+    <w:tmpl w:val="0000000B"/>
     <w:lvl w:ilvl="0" w:tentative="1">
       <w:start w:val="1"/>
       <w:numFmt w:val="bullet"/>
@@ -3733,7 +4194,7 @@
     </w:lvl>
   </w:abstractNum>
   <w:num w:numId="1">
-    <w:abstractNumId w:val="7"/>
+    <w:abstractNumId w:val="11"/>
   </w:num>
   <w:num w:numId="2">
     <w:abstractNumId w:val="6"/>

</xml_diff>